<commit_message>
validation of date updated
</commit_message>
<xml_diff>
--- a/test_cases_desc.docx
+++ b/test_cases_desc.docx
@@ -133,13 +133,7 @@
       </w:pPr>
       <w:r>
         <w:lastRenderedPageBreak/>
-        <w:t xml:space="preserve">If the user has logged in, then no catalog/menu </w:t>
-      </w:r>
-      <w:r>
-        <w:t>must</w:t>
-      </w:r>
-      <w:r>
-        <w:t xml:space="preserve"> be shown</w:t>
+        <w:t>If the user has logged in, then no catalog/menu must be shown</w:t>
       </w:r>
     </w:p>
     <w:p>
@@ -150,6 +144,9 @@
         <w:br/>
       </w:r>
       <w:r>
+        <w:rPr>
+          <w:noProof/>
+        </w:rPr>
         <w:drawing>
           <wp:inline distT="0" distB="0" distL="0" distR="0" wp14:anchorId="2E8336E8" wp14:editId="74BFB3E1">
             <wp:extent cx="5943600" cy="3797935"/>
@@ -194,39 +191,32 @@
       <w:r>
         <w:t xml:space="preserve">Figure </w:t>
       </w:r>
-      <w:r>
-        <w:fldChar w:fldCharType="begin"/>
-      </w:r>
-      <w:r>
-        <w:instrText xml:space="preserve"> SEQ Figure \* ARABIC </w:instrText>
-      </w:r>
-      <w:r>
-        <w:fldChar w:fldCharType="separate"/>
-      </w:r>
+      <w:fldSimple w:instr=" SEQ Figure \* ARABIC ">
+        <w:r>
+          <w:rPr>
+            <w:noProof/>
+          </w:rPr>
+          <w:t>1</w:t>
+        </w:r>
+      </w:fldSimple>
+      <w:r>
+        <w:t xml:space="preserve"> - if login</w:t>
+      </w:r>
+      <w:r>
+        <w:t xml:space="preserve"> was</w:t>
+      </w:r>
+      <w:r>
+        <w:t xml:space="preserve"> successful</w:t>
+      </w:r>
+    </w:p>
+    <w:p>
+      <w:pPr>
+        <w:keepNext/>
+      </w:pPr>
       <w:r>
         <w:rPr>
           <w:noProof/>
         </w:rPr>
-        <w:t>1</w:t>
-      </w:r>
-      <w:r>
-        <w:fldChar w:fldCharType="end"/>
-      </w:r>
-      <w:r>
-        <w:t xml:space="preserve"> - if login</w:t>
-      </w:r>
-      <w:r>
-        <w:t xml:space="preserve"> was</w:t>
-      </w:r>
-      <w:r>
-        <w:t xml:space="preserve"> successful</w:t>
-      </w:r>
-    </w:p>
-    <w:p>
-      <w:pPr>
-        <w:keepNext/>
-      </w:pPr>
-      <w:r>
         <w:lastRenderedPageBreak/>
         <w:drawing>
           <wp:inline distT="0" distB="0" distL="0" distR="0" wp14:anchorId="414AA1B7" wp14:editId="6CC608E2">
@@ -272,39 +262,32 @@
       <w:r>
         <w:t xml:space="preserve">Figure </w:t>
       </w:r>
-      <w:r>
-        <w:fldChar w:fldCharType="begin"/>
-      </w:r>
-      <w:r>
-        <w:instrText xml:space="preserve"> SEQ Figure \* ARABIC </w:instrText>
-      </w:r>
-      <w:r>
-        <w:fldChar w:fldCharType="separate"/>
-      </w:r>
+      <w:fldSimple w:instr=" SEQ Figure \* ARABIC ">
+        <w:r>
+          <w:rPr>
+            <w:noProof/>
+          </w:rPr>
+          <w:t>2</w:t>
+        </w:r>
+      </w:fldSimple>
+      <w:r>
+        <w:t xml:space="preserve"> - without login</w:t>
+      </w:r>
+    </w:p>
+    <w:p>
+      <w:pPr>
+        <w:pStyle w:val="Heading2"/>
+      </w:pPr>
+      <w:r>
+        <w:t>Problem cannot be empty</w:t>
+      </w:r>
+    </w:p>
+    <w:p/>
+    <w:p>
       <w:r>
         <w:rPr>
           <w:noProof/>
         </w:rPr>
-        <w:t>2</w:t>
-      </w:r>
-      <w:r>
-        <w:fldChar w:fldCharType="end"/>
-      </w:r>
-      <w:r>
-        <w:t xml:space="preserve"> - without login</w:t>
-      </w:r>
-    </w:p>
-    <w:p>
-      <w:pPr>
-        <w:pStyle w:val="Heading2"/>
-      </w:pPr>
-      <w:r>
-        <w:t>Problem cannot be empty</w:t>
-      </w:r>
-    </w:p>
-    <w:p/>
-    <w:p>
-      <w:r>
         <w:drawing>
           <wp:inline distT="0" distB="0" distL="0" distR="0" wp14:anchorId="3C8AEBCB" wp14:editId="7FA59661">
             <wp:extent cx="5943600" cy="2047875"/>
@@ -362,6 +345,9 @@
     </w:p>
     <w:p>
       <w:r>
+        <w:rPr>
+          <w:noProof/>
+        </w:rPr>
         <w:drawing>
           <wp:inline distT="0" distB="0" distL="0" distR="0" wp14:anchorId="06B9CE9D" wp14:editId="20B016D3">
             <wp:extent cx="5943600" cy="4007485"/>
@@ -405,6 +391,14 @@
       </w:r>
       <w:r>
         <w:t>his requires NLP, but we just coded using regex.</w:t>
+      </w:r>
+    </w:p>
+    <w:p>
+      <w:pPr>
+        <w:pStyle w:val="Heading1"/>
+      </w:pPr>
+      <w:r>
+        <w:t>Ranfe</w:t>
       </w:r>
     </w:p>
     <w:p>

</xml_diff>